<commit_message>
trying to fix commit
</commit_message>
<xml_diff>
--- a/final_grade_reflection/final_grade_reflection.docx
+++ b/final_grade_reflection/final_grade_reflection.docx
@@ -41,16 +41,6 @@
         <w:pStyle w:val="FirstParagraph"/>
       </w:pPr>
       <w:r>
-        <w:rPr>
-          <w:bCs/>
-          <w:b/>
-        </w:rPr>
-        <w:t xml:space="preserve">Learning Targets:</w:t>
-      </w:r>
-      <w:r>
-        <w:t xml:space="preserve"> </w:t>
-      </w:r>
-      <w:r>
         <w:t xml:space="preserve">(All evidence can be found in supporting_artifacts &gt; learning_targets &gt; referenced file) I have demonstrated proficiency in</w:t>
       </w:r>
       <w:r>
@@ -291,7 +281,7 @@
         <w:t xml:space="preserve"> </w:t>
       </w:r>
       <w:r>
-        <w:t xml:space="preserve">finding summaries of variables across multiple groups, by grouping year and genus, and applying summarize to calculate the mean weight across these groups. In Lab 5 Set Up, I use the here package to load in the data and not show any message. In my YAML set up my quarto document to be professional looking with a theme and having code-folds. I have demonstrated a commitment to continued learning by trying my best in the Lab, Challenge, Preview Activity, and Practice Activity. Through these assignments, I get to extend my thinking beyond what I learned in class by incorporating my creativity on aspects of the Challenge. For example, I wanted to attempt all 3 levels in Challenge 2 because they all taught me something new and I wanted to learn more about colors in plots since I find that very fascinating. I was able to learn more about hex codes and select my own color palette for that Challenge. Additionally, I show my ability to revise my thinking through submitting revisions on labs and challenges and through revising code that receives an S but has comments. For example, in my Lab 1 and Lab 2 I received comments about removing messages and changing the axis label and did not have to submit a revision for those sections. However, I found it important to improve those parts of my lab, and learned how to remove the messages and write a clearer axis label. This was helpful and important, as the next lab required me to incorporate those improvements, and I was able to prevent a repeat of my mistakes. I have also attended office hours to get extra help on problems that I had difficulty with revising such as Lab 4 Question 7. Through the extra help, I was able to understand more about how to organize the code to be more efficient and understand where I went wrong. I also included reflections along all my revisions, which has helped me think about the process of how I improved my code and learned from my mistakes. I have grown as a team member by working together with my team to solve each question in the labs. I have listened to my teammates when they have questions, and try my best to support and help them find the answer. During class I have asked Dr. Theobold and Bella team questions and contribute in our group chat where we help each other outside of class. Additionally, I have grown as a team member by providing feedback on the tidiness and efficiency of a classmate's code, making sure to provide praise on something that was done well and. I have contributed to creating a respectful classroom learning environment by listening and not judging other students' questions, as they can be clearing up confusions me and other students may have. I have contributed to creating a respectful classroom learning environment by being kind to my classmates and not causing disruptions during class. At the start of the course, I wanted to be open-minded when learning the language R as coding can be difficult, and it is important to be patient and learn multiple different ways to solve problems. I believe that I am successful in staying open-minded and patient while I have been learning R and participating in the class, as I take the time to learn the new skills from Preview Activities. I also ask questions to the professor, learning assistant, and other students to make sure I understand the topics. As the topics have gotten harder, I have made sure to allocate more time towards the class to understand the notes, videos, and lecture slides. When I come across questions, I make sure to ask them right away to prevent any doubts from lingering. As the course goes on, I believe I will continue to be able to accomplish my goals. I believe I have earned an A so far in STAT 331. I have demonstrated proficiency for the majority of the learning targets that we have learned so far. I have revised code from my labs and challenges when the opportunity was given. Additionally when I did not have to submit a revision, I still improved my code from my peer reviews and comments from Dr. Theobold. My revisions have helped me not make the same mistake in the next labs and challenges. I have extended my thinking to all the Challenge assignments so far, and have taken risks by completing tasks that I did not know would be correct. I communicate with my team and Dr. Theobold, asking questions when there are confusions, and asking for additional help in office hours and in the Discord. I have been present, respectful, prepared for class and completed most of the assignments. Lastly, I have given respectful peer code reviews and put my best effort to provide praise and suggestions for improvements. </w:t>
+        <w:t xml:space="preserve">finding summaries of variables across multiple groups, by grouping year and genus, and applying summarize to calculate the mean weight across these groups. In Lab 5 Set Up, I use the here package to load in the data and not show any message. In my YAML set up my quarto document to be professional looking with a theme and having code-folds. I have demonstrated a commitment to continued learning by trying my best in the Lab, Challenge, Preview Activity, and Practice Activity. Through these assignments, I get to extend my thinking beyond what I learned in class by incorporating my creativity on aspects of the Challenge. For example, I wanted to attempt all 3 levels in Challenge 2 because they all taught me something new and I wanted to learn more about colors in plots since I find that very fascinating. I was able to learn more about hex codes and select my own color palette for that Challenge. Additionally, I show my ability to revise my thinking through submitting revisions on labs and challenges and through revising code that receives an S but has comments. For example, in my Lab 1 and Lab 2 I received comments about removing messages and changing the axis label and did not have to submit a revision for those sections. However, I found it important to improve those parts of my lab, and learned how to remove the messages and write a clearer axis label. This was helpful and important, as the next lab required me to incorporate those improvements, and I was able to prevent a repeat of my mistakes. I have also attended office hours to get extra help on problems that I had difficulty with revising such as Lab 4 Question 7. Through the extra help, I was able to understand more about how to organize the code to be more efficient and understand where I went wrong. I also included reflections along all my revisions, which has helped me think about the process of how I improved my code and learned from my mistakes. I have grown as a team member by working together with my team to solve each question in the labs. I have listened to my teammates when they have questions, and try my best to support and help them find the answer. During class I have asked Dr. Theobold and Bella team questions and contribute in our group chat where we help each other outside of class. Additionally, I have grown as a team member by providing feedback on the tidiness and efficiency of a classmate's code, making sure to provide praise on something that was done well and. I have contributed to creating a respectful classroom learning environment by listening and not judging other students' questions, as they can be clearing up confusions me and other students may have. I have contributed to creating a respectful classroom learning environment by being kind to my classmates and not causing disruptions during class. At the start of the course, I wanted to be open-minded when learning the language R as coding can be difficult, and it is important to be patient and learn multiple different ways to solve problems. I believe that I am successful in staying open-minded and patient while I have been learning R and participating in the class, as I take the time to learn the new skills from Preview Activities. I also ask questions to the professor, learning assistant, and other students to make sure I understand the topics. As the topics have gotten harder, I have made sure to allocate more time towards the class to understand the notes, videos, and lecture slides. When I come across questions, I make sure to ask them right away to prevent any doubts from lingering. As the course goes on, I believe I will continue to be able to accomplish my goals. I believe I have earned an A so far in STAT 331. I have demonstrated proficiency for the majority of the learning targets that we have learned so far, revised code from my labs and challenges when the opportunity was given, have extended my thinking to all the Challenge assignments, and have taken risks by completing tasks that I did not know would be correct. I communicate with my team and Dr. Theobold, asking questions when there are confusions, and asking for additional help in office hours and in the Discord. I have been present, respectful, prepared for class and completed all of the assignments. </w:t>
       </w:r>
     </w:p>
     <w:p>

</xml_diff>

<commit_message>
updated docx of final reflection
</commit_message>
<xml_diff>
--- a/final_grade_reflection/final_grade_reflection.docx
+++ b/final_grade_reflection/final_grade_reflection.docx
@@ -41,23 +41,105 @@
         <w:pStyle w:val="FirstParagraph"/>
       </w:pPr>
       <w:r>
-        <w:t xml:space="preserve">(All evidence can be found in supporting_artifacts &gt; learning_targets &gt; referenced file) I have demonstrated proficiency in</w:t>
-      </w:r>
-      <w:r>
-        <w:t xml:space="preserve"> </w:t>
-      </w:r>
+        <w:t xml:space="preserve">I believe I deserve an A.</w:t>
+      </w:r>
+    </w:p>
+    <w:p>
+      <w:pPr>
+        <w:pStyle w:val="BodyText"/>
+      </w:pPr>
       <w:r>
         <w:rPr>
           <w:bCs/>
           <w:b/>
         </w:rPr>
-        <w:t xml:space="preserve">WD-1:</w:t>
+        <w:t xml:space="preserve">Learning Targets</w:t>
+      </w:r>
+    </w:p>
+    <w:p>
+      <w:pPr>
+        <w:pStyle w:val="BodyText"/>
+      </w:pPr>
+      <w:r>
+        <w:t xml:space="preserve">I have demonstrated proficiency in: </w:t>
+      </w:r>
+    </w:p>
+    <w:p>
+      <w:pPr>
+        <w:numPr>
+          <w:ilvl w:val="0"/>
+          <w:numId w:val="1001"/>
+        </w:numPr>
+      </w:pPr>
+      <w:r>
+        <w:t xml:space="preserve">WD-1 in Practice Activity 4 Question 1 and Lab 4</w:t>
       </w:r>
       <w:r>
         <w:t xml:space="preserve"> </w:t>
       </w:r>
       <w:r>
-        <w:t xml:space="preserve">importing data from variety of formats. In Practice Activity 4 Question 1, I imported data from an xlsx sheet, and in Lab 4</w:t>
+        <w:t xml:space="preserve">“</w:t>
+      </w:r>
+      <w:r>
+        <w:t xml:space="preserve">Reading the Data into R</w:t>
+      </w:r>
+      <w:r>
+        <w:t xml:space="preserve">”</w:t>
+      </w:r>
+    </w:p>
+    <w:p>
+      <w:pPr>
+        <w:numPr>
+          <w:ilvl w:val="0"/>
+          <w:numId w:val="1001"/>
+        </w:numPr>
+      </w:pPr>
+      <w:r>
+        <w:t xml:space="preserve">WD-2, WD-3, WD-5, PE-1 in Lab 4 Question 3</w:t>
+      </w:r>
+    </w:p>
+    <w:p>
+      <w:pPr>
+        <w:numPr>
+          <w:ilvl w:val="0"/>
+          <w:numId w:val="1001"/>
+        </w:numPr>
+      </w:pPr>
+      <w:r>
+        <w:t xml:space="preserve">WD-4, R-3, R-2 in Lab 4 Question 7</w:t>
+      </w:r>
+    </w:p>
+    <w:p>
+      <w:pPr>
+        <w:numPr>
+          <w:ilvl w:val="0"/>
+          <w:numId w:val="1001"/>
+        </w:numPr>
+      </w:pPr>
+      <w:r>
+        <w:t xml:space="preserve">WD-7 in Lab 4 Question 6 and Question 7</w:t>
+      </w:r>
+    </w:p>
+    <w:p>
+      <w:pPr>
+        <w:numPr>
+          <w:ilvl w:val="0"/>
+          <w:numId w:val="1001"/>
+        </w:numPr>
+      </w:pPr>
+      <w:r>
+        <w:t xml:space="preserve">WD-6 Lab 4 Question 2</w:t>
+      </w:r>
+    </w:p>
+    <w:p>
+      <w:pPr>
+        <w:numPr>
+          <w:ilvl w:val="0"/>
+          <w:numId w:val="1001"/>
+        </w:numPr>
+      </w:pPr>
+      <w:r>
+        <w:t xml:space="preserve">DVS-1, DVS-2, DVS-3, DVS-5 in Lab 5</w:t>
       </w:r>
       <w:r>
         <w:t xml:space="preserve"> </w:t>
@@ -66,222 +148,154 @@
         <w:t xml:space="preserve">“</w:t>
       </w:r>
       <w:r>
-        <w:t xml:space="preserve">Reading the Data into R</w:t>
+        <w:t xml:space="preserve">Captures Over the Week</w:t>
       </w:r>
       <w:r>
         <w:t xml:space="preserve">”</w:t>
       </w:r>
       <w:r>
-        <w:t xml:space="preserve">, I imported data from a csv file. In Lab 4 Question 3, I have demonstrated proficiency in</w:t>
-      </w:r>
-      <w:r>
         <w:t xml:space="preserve"> </w:t>
       </w:r>
+      <w:r>
+        <w:t xml:space="preserve">Question 3</w:t>
+      </w:r>
+    </w:p>
+    <w:p>
+      <w:pPr>
+        <w:numPr>
+          <w:ilvl w:val="0"/>
+          <w:numId w:val="1001"/>
+        </w:numPr>
+      </w:pPr>
+      <w:r>
+        <w:t xml:space="preserve">DVS-4 in Lab 5 Question 2, 3, 4 and</w:t>
+      </w:r>
+      <w:r>
+        <w:t xml:space="preserve"> </w:t>
+      </w:r>
+      <w:r>
+        <w:t xml:space="preserve">“</w:t>
+      </w:r>
+      <w:r>
+        <w:t xml:space="preserve">Revisiting Lab 2</w:t>
+      </w:r>
+      <w:r>
+        <w:t xml:space="preserve">”</w:t>
+      </w:r>
+    </w:p>
+    <w:p>
+      <w:pPr>
+        <w:numPr>
+          <w:ilvl w:val="0"/>
+          <w:numId w:val="1001"/>
+        </w:numPr>
+      </w:pPr>
+      <w:r>
+        <w:t xml:space="preserve">DVS-6, DVS-7 in Challenge 9 Part 2</w:t>
+      </w:r>
+    </w:p>
+    <w:p>
+      <w:pPr>
+        <w:numPr>
+          <w:ilvl w:val="0"/>
+          <w:numId w:val="1001"/>
+        </w:numPr>
+      </w:pPr>
+      <w:r>
+        <w:t xml:space="preserve">PE- 2 in Lab 8</w:t>
+      </w:r>
+      <w:r>
+        <w:t xml:space="preserve"> </w:t>
+      </w:r>
+      <w:r>
+        <w:t xml:space="preserve">“</w:t>
+      </w:r>
+      <w:r>
+        <w:t xml:space="preserve">Make Phrases Function</w:t>
+      </w:r>
+      <w:r>
+        <w:t xml:space="preserve">”</w:t>
+      </w:r>
+    </w:p>
+    <w:p>
+      <w:pPr>
+        <w:numPr>
+          <w:ilvl w:val="0"/>
+          <w:numId w:val="1001"/>
+        </w:numPr>
+      </w:pPr>
+      <w:r>
+        <w:t xml:space="preserve">PE-3, PE-4 in Lab 8 1.1</w:t>
+      </w:r>
+      <w:r>
+        <w:t xml:space="preserve"> </w:t>
+      </w:r>
+      <w:r>
+        <w:t xml:space="preserve">“</w:t>
+      </w:r>
+      <w:r>
+        <w:t xml:space="preserve">Step Three: Iteration</w:t>
+      </w:r>
+      <w:r>
+        <w:t xml:space="preserve">”</w:t>
+      </w:r>
+    </w:p>
+    <w:p>
+      <w:pPr>
+        <w:numPr>
+          <w:ilvl w:val="0"/>
+          <w:numId w:val="1001"/>
+        </w:numPr>
+      </w:pPr>
+      <w:r>
+        <w:t xml:space="preserve">DSM-1 in Practice Activity 9 Question 1-5</w:t>
+      </w:r>
+    </w:p>
+    <w:p>
+      <w:pPr>
+        <w:numPr>
+          <w:ilvl w:val="0"/>
+          <w:numId w:val="1001"/>
+        </w:numPr>
+      </w:pPr>
+      <w:r>
+        <w:t xml:space="preserve">DSM-2 in Challenge 9 Question 4 and Question 7</w:t>
+      </w:r>
+    </w:p>
+    <w:p>
+      <w:pPr>
+        <w:pStyle w:val="FirstParagraph"/>
+      </w:pPr>
+      <w:r>
+        <w:t xml:space="preserve">In Lab 5 Set Up, I use the here package to load in the data and not show any message. In my YAML set up my quarto document to be professional looking with a theme and having code-folds.</w:t>
+      </w:r>
+    </w:p>
+    <w:p>
+      <w:pPr>
+        <w:pStyle w:val="BodyText"/>
+      </w:pPr>
+      <w:r>
+        <w:t xml:space="preserve">I have demonstrated a commitment to continued learning by trying my best in the Lab, Challenge, Preview Activity, and Practice Activity.</w:t>
+      </w:r>
+    </w:p>
+    <w:p>
+      <w:pPr>
+        <w:pStyle w:val="BodyText"/>
+      </w:pPr>
       <w:r>
         <w:rPr>
           <w:bCs/>
           <w:b/>
         </w:rPr>
-        <w:t xml:space="preserve">WD-2</w:t>
-      </w:r>
-      <w:r>
-        <w:t xml:space="preserve">: selecting necessary columns from a dataset,</w:t>
-      </w:r>
-      <w:r>
-        <w:t xml:space="preserve"> </w:t>
-      </w:r>
-      <w:r>
-        <w:rPr>
-          <w:bCs/>
-          <w:b/>
-        </w:rPr>
-        <w:t xml:space="preserve">WD-3</w:t>
-      </w:r>
-      <w:r>
-        <w:t xml:space="preserve">: filtering rows from a data frame for a variety of datatypes, and</w:t>
-      </w:r>
-      <w:r>
-        <w:t xml:space="preserve"> </w:t>
-      </w:r>
-      <w:r>
-        <w:rPr>
-          <w:bCs/>
-          <w:b/>
-        </w:rPr>
-        <w:t xml:space="preserve">DVS-4:</w:t>
-      </w:r>
-      <w:r>
-        <w:t xml:space="preserve"> </w:t>
-      </w:r>
-      <w:r>
-        <w:t xml:space="preserve">calculating numerical summaries of variables. I used a semi-join on a dataset I created containing the regions in order focus on the region data in the avocado dataset. I also used a filter on a integer and character variable and used select() to select the two variables the question was asking about, region and small HASS avocados. I used summarize to calculate the highest small HASS avocado sale with max(), and through Lab 4 Question 5 and 6, I was able to use summarize to find the sum and mean of the total volume of avocados. I also used anti_joins in Lab 4 Question 2 to create the city dataset by making sure it didn’t include the region and state data through the anti_joins. In Lab 4 Question 7, I demonstrated proficiency in</w:t>
-      </w:r>
-      <w:r>
-        <w:t xml:space="preserve"> </w:t>
-      </w:r>
-      <w:r>
-        <w:rPr>
-          <w:bCs/>
-          <w:b/>
-        </w:rPr>
-        <w:t xml:space="preserve">WD-4</w:t>
-      </w:r>
-      <w:r>
-        <w:t xml:space="preserve">: modifying existing variables and creating new variables in a dataframe for a variety of data types, in</w:t>
-      </w:r>
-      <w:r>
-        <w:t xml:space="preserve"> </w:t>
-      </w:r>
-      <w:r>
-        <w:rPr>
-          <w:bCs/>
-          <w:b/>
-        </w:rPr>
-        <w:t xml:space="preserve">R-3</w:t>
-      </w:r>
-      <w:r>
-        <w:t xml:space="preserve">: writing robust programs that are resistant to changes in input, and in</w:t>
-      </w:r>
-      <w:r>
-        <w:t xml:space="preserve"> </w:t>
-      </w:r>
-      <w:r>
-        <w:rPr>
-          <w:bCs/>
-          <w:b/>
-        </w:rPr>
-        <w:t xml:space="preserve">R-2:</w:t>
-      </w:r>
-      <w:r>
-        <w:t xml:space="preserve"> </w:t>
-      </w:r>
-      <w:r>
-        <w:t xml:space="preserve">writing well documented and tidy code. Here I used mutate to create new numeric variables like prop_small, prop_large, and prop_xl using other numeric variables in the dataframe. I also used mutate to modify existing character variables by using fct_recode and fct_relevel to rename and relevel the proportion sizes variables. The way I wrote the code for question 7 is resistant to change because I used variable names rather than the positions when selecting the columns, and also creating unique variable names in the mutate. This code is tidy with white spaces after every comma, new lines after every</w:t>
-      </w:r>
-      <w:r>
-        <w:t xml:space="preserve"> </w:t>
-      </w:r>
-      <w:r>
-        <w:t xml:space="preserve">‘</w:t>
-      </w:r>
-      <w:r>
-        <w:t xml:space="preserve">|&gt;</w:t>
-      </w:r>
-      <w:r>
-        <w:t xml:space="preserve">’</w:t>
-      </w:r>
-      <w:r>
-        <w:t xml:space="preserve">, splitting up large commands like in summarize(), mutate(), pivot_longer(), and including the resources in comments. I chose question 7 because it was a difficult question that I had to revise in office hours, and I am proud of the cleaned up result that is more effective and tidier than the first couple of tries. In Lab 5</w:t>
-      </w:r>
-      <w:r>
-        <w:t xml:space="preserve"> </w:t>
-      </w:r>
-      <w:r>
-        <w:t xml:space="preserve">“</w:t>
-      </w:r>
-      <w:r>
-        <w:t xml:space="preserve">Captures over the Week</w:t>
-      </w:r>
-      <w:r>
-        <w:t xml:space="preserve">”</w:t>
-      </w:r>
-      <w:r>
-        <w:t xml:space="preserve"> </w:t>
-      </w:r>
-      <w:r>
-        <w:t xml:space="preserve">Question 3, I demonstrated proficiency in</w:t>
-      </w:r>
-      <w:r>
-        <w:t xml:space="preserve"> </w:t>
-      </w:r>
-      <w:r>
-        <w:rPr>
-          <w:bCs/>
-          <w:b/>
-        </w:rPr>
-        <w:t xml:space="preserve">DVS-1:</w:t>
-      </w:r>
-      <w:r>
-        <w:t xml:space="preserve"> </w:t>
-      </w:r>
-      <w:r>
-        <w:t xml:space="preserve">creating visualizations for a variety of variable types,</w:t>
-      </w:r>
-      <w:r>
-        <w:t xml:space="preserve"> </w:t>
-      </w:r>
-      <w:r>
-        <w:rPr>
-          <w:bCs/>
-          <w:b/>
-        </w:rPr>
-        <w:t xml:space="preserve">DVS-2</w:t>
-      </w:r>
-      <w:r>
-        <w:t xml:space="preserve">: using plot modifications to make visualizations clearer to the readers,</w:t>
-      </w:r>
-      <w:r>
-        <w:t xml:space="preserve"> </w:t>
-      </w:r>
-      <w:r>
-        <w:rPr>
-          <w:bCs/>
-          <w:b/>
-        </w:rPr>
-        <w:t xml:space="preserve">DVS-3</w:t>
-      </w:r>
-      <w:r>
-        <w:t xml:space="preserve">: showing creativity in my visualizations, and</w:t>
-      </w:r>
-      <w:r>
-        <w:t xml:space="preserve"> </w:t>
-      </w:r>
-      <w:r>
-        <w:rPr>
-          <w:bCs/>
-          <w:b/>
-        </w:rPr>
-        <w:t xml:space="preserve">DVS-5:</w:t>
-      </w:r>
-      <w:r>
-        <w:t xml:space="preserve"> </w:t>
-      </w:r>
-      <w:r>
-        <w:t xml:space="preserve">finding summaries of variables across multiple groups. This question displays a stacked bar plot of a categorical (Weekday, Weekend) vs quantitative variable (Number of Rodents). Additionally in Lab 5 Question 2-4 and Revisiting Lab 2, I created time series line graphs and a boxplot. I used plot modifications to remove the x and y axis and create an effective title graph to make the visualization clearer for the reader. I showed my creativity in this question by incorporating a ghibli palette color scheme to fill in the stacked bar plot. I also showed by creativity by coloring the jitterpoints in the boxplot purple. In Lab 5</w:t>
-      </w:r>
-      <w:r>
-        <w:t xml:space="preserve"> </w:t>
-      </w:r>
-      <w:r>
-        <w:t xml:space="preserve">“</w:t>
-      </w:r>
-      <w:r>
-        <w:t xml:space="preserve">Time Series Plot</w:t>
-      </w:r>
-      <w:r>
-        <w:t xml:space="preserve">”</w:t>
-      </w:r>
-      <w:r>
-        <w:t xml:space="preserve"> </w:t>
-      </w:r>
-      <w:r>
-        <w:t xml:space="preserve">Question 4, I demonstrated proficiency in</w:t>
-      </w:r>
-      <w:r>
-        <w:t xml:space="preserve"> </w:t>
-      </w:r>
-      <w:r>
-        <w:rPr>
-          <w:bCs/>
-          <w:b/>
-        </w:rPr>
-        <w:t xml:space="preserve">DVS-5:</w:t>
-      </w:r>
-      <w:r>
-        <w:t xml:space="preserve"> </w:t>
-      </w:r>
-      <w:r>
-        <w:t xml:space="preserve">finding summaries of variables across multiple groups, by grouping year and genus, and applying summarize to calculate the mean weight across these groups. In Lab 5 Set Up, I use the here package to load in the data and not show any message. In my YAML set up my quarto document to be professional looking with a theme and having code-folds. I have demonstrated a commitment to continued learning by trying my best in the Lab, Challenge, Preview Activity, and Practice Activity. Through these assignments, I get to extend my thinking beyond what I learned in class by incorporating my creativity on aspects of the Challenge. For example, I wanted to attempt all 3 levels in Challenge 2 because they all taught me something new and I wanted to learn more about colors in plots since I find that very fascinating. I was able to learn more about hex codes and select my own color palette for that Challenge. Additionally, I show my ability to revise my thinking through submitting revisions on labs and challenges and through revising code that receives an S but has comments. For example, in my Lab 1 and Lab 2 I received comments about removing messages and changing the axis label and did not have to submit a revision for those sections. However, I found it important to improve those parts of my lab, and learned how to remove the messages and write a clearer axis label. This was helpful and important, as the next lab required me to incorporate those improvements, and I was able to prevent a repeat of my mistakes. I have also attended office hours to get extra help on problems that I had difficulty with revising such as Lab 4 Question 7. Through the extra help, I was able to understand more about how to organize the code to be more efficient and understand where I went wrong. I also included reflections along all my revisions, which has helped me think about the process of how I improved my code and learned from my mistakes. I have grown as a team member by working together with my team to solve each question in the labs. I have listened to my teammates when they have questions, and try my best to support and help them find the answer. During class I have asked Dr. Theobold and Bella team questions and contribute in our group chat where we help each other outside of class. Additionally, I have grown as a team member by providing feedback on the tidiness and efficiency of a classmate's code, making sure to provide praise on something that was done well and. I have contributed to creating a respectful classroom learning environment by listening and not judging other students' questions, as they can be clearing up confusions me and other students may have. I have contributed to creating a respectful classroom learning environment by being kind to my classmates and not causing disruptions during class. At the start of the course, I wanted to be open-minded when learning the language R as coding can be difficult, and it is important to be patient and learn multiple different ways to solve problems. I believe that I am successful in staying open-minded and patient while I have been learning R and participating in the class, as I take the time to learn the new skills from Preview Activities. I also ask questions to the professor, learning assistant, and other students to make sure I understand the topics. As the topics have gotten harder, I have made sure to allocate more time towards the class to understand the notes, videos, and lecture slides. When I come across questions, I make sure to ask them right away to prevent any doubts from lingering. As the course goes on, I believe I will continue to be able to accomplish my goals. I believe I have earned an A so far in STAT 331. I have demonstrated proficiency for the majority of the learning targets that we have learned so far, revised code from my labs and challenges when the opportunity was given, have extended my thinking to all the Challenge assignments, and have taken risks by completing tasks that I did not know would be correct. I communicate with my team and Dr. Theobold, asking questions when there are confusions, and asking for additional help in office hours and in the Discord. I have been present, respectful, prepared for class and completed all of the assignments. </w:t>
+        <w:t xml:space="preserve">Continued Learning:</w:t>
+      </w:r>
+    </w:p>
+    <w:p>
+      <w:pPr>
+        <w:pStyle w:val="BodyText"/>
+      </w:pPr>
+      <w:r>
+        <w:t xml:space="preserve">Through these assignments, I get to extend my thinking beyond what I learned in class by incorporating my creativity on aspects of the Challenge. For example, I wanted to attempt all 3 levels in Challenge 2 because they all taught me something new and I wanted to learn more about colors in plots since I find that very fascinating. I was able to learn more about hex codes and select my own color palette for that Challenge. Additionally, I show my ability to revise my thinking through submitting revisions on labs and challenges and through revising code that receives an S but has comments. For example, in my Lab 1 and Lab 2 I received comments about removing messages and changing the axis label and did not have to submit a revision for those sections. However, I found it important to improve those parts of my lab, and learned how to remove the messages and write a clearer axis label. This was helpful and important, as the next lab required me to incorporate those improvements, and I was able to prevent a repeat of my mistakes. I have also attended office hours to get extra help on problems that I had difficulty with revising such as Lab 4 Question 7. Through the extra help, I was able to understand more about how to organize the code to be more efficient and understand where I went wrong. I also included reflections along all my revisions, which has helped me think about the process of how I improved my code and learned from my mistakes. I have grown as a team member by working together with my team to solve each question in the labs. I have listened to my teammates when they have questions, and try my best to support and help them find the answer. During class I have asked Dr. Theobold and Bella team questions and contribute in our group chat where we help each other outside of class. Additionally, I have grown as a team member by providing feedback on the tidiness and efficiency of a classmate’s code, making sure to provide praise on something that was done well and. I have contributed to creating a respectful classroom learning environment by listening and not judging other students’ questions, as they can be clearing up confusions me and other students may have. I have contributed to creating a respectful classroom learning environment by being kind to my classmates and not causing disruptions during class. At the start of the course, I wanted to be open-minded when learning the language R as coding can be difficult, and it is important to be patient and learn multiple different ways to solve problems. I believe that I am successful in staying open-minded and patient while I have been learning R and participating in the class, as I take the time to learn the new skills from Preview Activities. I also ask questions to the professor, learning assistant, and other students to make sure I understand the topics. As the topics have gotten harder, I have made sure to allocate more time towards the class to understand the notes, videos, and lecture slides. When I come across questions, I make sure to ask them right away to prevent any doubts from lingering. As the course goes on, I believe I will continue to be able to accomplish my goals. I believe I have earned an A so far in STAT 331. I have demonstrated proficiency for the majority of the learning targets that we have learned so far, revised code from my labs and challenges when the opportunity was given, have extended my thinking to all the Challenge assignments, and have taken risks by completing tasks that I did not know would be correct. I communicate with my team and Dr. Theobold, asking questions when there are confusions, and asking for additional help in office hours and in the Discord. I have been present, respectful, prepared for class and completed all of the assignments. </w:t>
       </w:r>
     </w:p>
     <w:p>
@@ -398,8 +412,87 @@
       </w:pPr>
     </w:lvl>
   </w:abstractNum>
+  <w:abstractNum w:abstractNumId="991">
+    <w:nsid w:val="A991"/>
+    <w:multiLevelType w:val="multilevel"/>
+    <w:lvl w:ilvl="0">
+      <w:numFmt w:val="bullet"/>
+      <w:lvlText w:val="•"/>
+      <w:lvlJc w:val="left"/>
+      <w:pPr>
+        <w:ind w:left="720" w:hanging="480"/>
+      </w:pPr>
+    </w:lvl>
+    <w:lvl w:ilvl="1">
+      <w:numFmt w:val="bullet"/>
+      <w:lvlText w:val="–"/>
+      <w:lvlJc w:val="left"/>
+      <w:pPr>
+        <w:ind w:left="1440" w:hanging="480"/>
+      </w:pPr>
+    </w:lvl>
+    <w:lvl w:ilvl="2">
+      <w:numFmt w:val="bullet"/>
+      <w:lvlText w:val="•"/>
+      <w:lvlJc w:val="left"/>
+      <w:pPr>
+        <w:ind w:left="2160" w:hanging="480"/>
+      </w:pPr>
+    </w:lvl>
+    <w:lvl w:ilvl="3">
+      <w:numFmt w:val="bullet"/>
+      <w:lvlText w:val="–"/>
+      <w:lvlJc w:val="left"/>
+      <w:pPr>
+        <w:ind w:left="2880" w:hanging="480"/>
+      </w:pPr>
+    </w:lvl>
+    <w:lvl w:ilvl="4">
+      <w:numFmt w:val="bullet"/>
+      <w:lvlText w:val="•"/>
+      <w:lvlJc w:val="left"/>
+      <w:pPr>
+        <w:ind w:left="3600" w:hanging="480"/>
+      </w:pPr>
+    </w:lvl>
+    <w:lvl w:ilvl="5">
+      <w:numFmt w:val="bullet"/>
+      <w:lvlText w:val="–"/>
+      <w:lvlJc w:val="left"/>
+      <w:pPr>
+        <w:ind w:left="4320" w:hanging="480"/>
+      </w:pPr>
+    </w:lvl>
+    <w:lvl w:ilvl="6">
+      <w:numFmt w:val="bullet"/>
+      <w:lvlText w:val="•"/>
+      <w:lvlJc w:val="left"/>
+      <w:pPr>
+        <w:ind w:left="5040" w:hanging="480"/>
+      </w:pPr>
+    </w:lvl>
+    <w:lvl w:ilvl="7">
+      <w:numFmt w:val="bullet"/>
+      <w:lvlText w:val="–"/>
+      <w:lvlJc w:val="left"/>
+      <w:pPr>
+        <w:ind w:left="5760" w:hanging="480"/>
+      </w:pPr>
+    </w:lvl>
+    <w:lvl w:ilvl="8">
+      <w:numFmt w:val="bullet"/>
+      <w:lvlText w:val="•"/>
+      <w:lvlJc w:val="left"/>
+      <w:pPr>
+        <w:ind w:left="6480" w:hanging="480"/>
+      </w:pPr>
+    </w:lvl>
+  </w:abstractNum>
   <w:num w:numId="1000">
     <w:abstractNumId w:val="990"/>
+  </w:num>
+  <w:num w:numId="1001">
+    <w:abstractNumId w:val="991"/>
   </w:num>
 </w:numbering>
 </file>

</xml_diff>

<commit_message>
did a lot like reflection started lightening round, did revisions md
</commit_message>
<xml_diff>
--- a/final_grade_reflection/final_grade_reflection.docx
+++ b/final_grade_reflection/final_grade_reflection.docx
@@ -275,14 +275,6 @@
         <w:pStyle w:val="BodyText"/>
       </w:pPr>
       <w:r>
-        <w:t xml:space="preserve">I have demonstrated a commitment to continued learning by trying my best in the Lab, Challenge, Preview Activity, and Practice Activity.</w:t>
-      </w:r>
-    </w:p>
-    <w:p>
-      <w:pPr>
-        <w:pStyle w:val="BodyText"/>
-      </w:pPr>
-      <w:r>
         <w:rPr>
           <w:bCs/>
           <w:b/>
@@ -295,7 +287,124 @@
         <w:pStyle w:val="BodyText"/>
       </w:pPr>
       <w:r>
-        <w:t xml:space="preserve">Through these assignments, I get to extend my thinking beyond what I learned in class by incorporating my creativity on aspects of the Challenge. For example, I wanted to attempt all 3 levels in Challenge 2 because they all taught me something new and I wanted to learn more about colors in plots since I find that very fascinating. I was able to learn more about hex codes and select my own color palette for that Challenge. Additionally, I show my ability to revise my thinking through submitting revisions on labs and challenges and through revising code that receives an S but has comments. For example, in my Lab 1 and Lab 2 I received comments about removing messages and changing the axis label and did not have to submit a revision for those sections. However, I found it important to improve those parts of my lab, and learned how to remove the messages and write a clearer axis label. This was helpful and important, as the next lab required me to incorporate those improvements, and I was able to prevent a repeat of my mistakes. I have also attended office hours to get extra help on problems that I had difficulty with revising such as Lab 4 Question 7. Through the extra help, I was able to understand more about how to organize the code to be more efficient and understand where I went wrong. I also included reflections along all my revisions, which has helped me think about the process of how I improved my code and learned from my mistakes. I have grown as a team member by working together with my team to solve each question in the labs. I have listened to my teammates when they have questions, and try my best to support and help them find the answer. During class I have asked Dr. Theobold and Bella team questions and contribute in our group chat where we help each other outside of class. Additionally, I have grown as a team member by providing feedback on the tidiness and efficiency of a classmate’s code, making sure to provide praise on something that was done well and. I have contributed to creating a respectful classroom learning environment by listening and not judging other students’ questions, as they can be clearing up confusions me and other students may have. I have contributed to creating a respectful classroom learning environment by being kind to my classmates and not causing disruptions during class. At the start of the course, I wanted to be open-minded when learning the language R as coding can be difficult, and it is important to be patient and learn multiple different ways to solve problems. I believe that I am successful in staying open-minded and patient while I have been learning R and participating in the class, as I take the time to learn the new skills from Preview Activities. I also ask questions to the professor, learning assistant, and other students to make sure I understand the topics. As the topics have gotten harder, I have made sure to allocate more time towards the class to understand the notes, videos, and lecture slides. When I come across questions, I make sure to ask them right away to prevent any doubts from lingering. As the course goes on, I believe I will continue to be able to accomplish my goals. I believe I have earned an A so far in STAT 331. I have demonstrated proficiency for the majority of the learning targets that we have learned so far, revised code from my labs and challenges when the opportunity was given, have extended my thinking to all the Challenge assignments, and have taken risks by completing tasks that I did not know would be correct. I communicate with my team and Dr. Theobold, asking questions when there are confusions, and asking for additional help in office hours and in the Discord. I have been present, respectful, prepared for class and completed all of the assignments. </w:t>
+        <w:t xml:space="preserve">In Challenge 9</w:t>
+      </w:r>
+      <w:r>
+        <w:t xml:space="preserve"> </w:t>
+      </w:r>
+      <w:r>
+        <w:t xml:space="preserve">“</w:t>
+      </w:r>
+      <w:r>
+        <w:t xml:space="preserve">Spelling By State</w:t>
+      </w:r>
+      <w:r>
+        <w:t xml:space="preserve">”</w:t>
+      </w:r>
+      <w:r>
+        <w:t xml:space="preserve"> </w:t>
+      </w:r>
+      <w:r>
+        <w:t xml:space="preserve">Question 1, I applied what Dr. Theobold taught in class about incorporating the legend colors into the title rather than having a separate legend. The titles in the graphs are more readable by having a descriptive main title and eliminating the x and y-axis titles.</w:t>
+      </w:r>
+    </w:p>
+    <w:p>
+      <w:pPr>
+        <w:pStyle w:val="BodyText"/>
+      </w:pPr>
+      <w:r>
+        <w:t xml:space="preserve">In Challenge 4</w:t>
+      </w:r>
+      <w:r>
+        <w:t xml:space="preserve"> </w:t>
+      </w:r>
+      <w:r>
+        <w:t xml:space="preserve">“</w:t>
+      </w:r>
+      <w:r>
+        <w:t xml:space="preserve">Plots</w:t>
+      </w:r>
+      <w:r>
+        <w:t xml:space="preserve">”</w:t>
+      </w:r>
+      <w:r>
+        <w:t xml:space="preserve">, I researched how to find correlations to create a stronger argument on whether there was a relationship between CA housing prices and avocado prices and avocado volumes.</w:t>
+      </w:r>
+    </w:p>
+    <w:p>
+      <w:pPr>
+        <w:pStyle w:val="BodyText"/>
+      </w:pPr>
+      <w:r>
+        <w:t xml:space="preserve">In Challenge 2, I attempted all 3 levels because they all taught me something new and I wanted to learn more about colors in plots since I find that very fascinating. I was able to learn more about hex codes and select my own color palette for that Challenge.</w:t>
+      </w:r>
+    </w:p>
+    <w:p>
+      <w:pPr>
+        <w:pStyle w:val="BodyText"/>
+      </w:pPr>
+      <w:r>
+        <w:rPr>
+          <w:bCs/>
+          <w:b/>
+        </w:rPr>
+        <w:t xml:space="preserve">Revise Thinking</w:t>
+      </w:r>
+    </w:p>
+    <w:p>
+      <w:pPr>
+        <w:pStyle w:val="BodyText"/>
+      </w:pPr>
+      <w:r>
+        <w:t xml:space="preserve">I show my ability to revise my thinking through submitting revisions on labs and challenges and through revising code that receives an S but has comments. For example, in my Lab 1 and Lab 2 I received comments about removing messages and changing the axis label and did not have to submit a revision for those sections. However, I found it important to improve those parts of my lab, and learned how to remove the messages and write a clearer axis label. This was helpful and important, as the next lab required me to incorporate those improvements, and I was able to prevent a repeat of my mistakes. I have also attended office hours to get extra help on problems that I had difficulty with revising such as Lab 4 Question 7. Through the extra help, I was able to understand more about how to organize the code to be more efficient and understand where I went wrong. I also included reflections along all my revisions, which has helped me think about the process of how I improved my code and learned from my mistakes.</w:t>
+      </w:r>
+    </w:p>
+    <w:p>
+      <w:pPr>
+        <w:pStyle w:val="BodyText"/>
+      </w:pPr>
+      <w:r>
+        <w:rPr>
+          <w:bCs/>
+          <w:b/>
+        </w:rPr>
+        <w:t xml:space="preserve">Growth As Team Member</w:t>
+      </w:r>
+    </w:p>
+    <w:p>
+      <w:pPr>
+        <w:pStyle w:val="BodyText"/>
+      </w:pPr>
+      <w:r>
+        <w:t xml:space="preserve">I have grown as a team member by working together with my team to solve each question in the labs. I have listened to my teammates when they have questions, and try my best to support and help them find the answer. During class I have asked Dr. Theobold and Bella team questions and contribute in our group chat where we help each other outside of class. Additionally, I have grown as a team member by providing feedback on the tidiness and efficiency of a classmate’s code, making sure to provide praise on something that was done well and. I have contributed to creating a respectful classroom learning environment by listening and not judging other students’ questions, as they can be clearing up confusions me and other students may have. I have contributed to creating a respectful classroom learning environment by being kind to my classmates and not causing disruptions during class.</w:t>
+      </w:r>
+    </w:p>
+    <w:p>
+      <w:pPr>
+        <w:pStyle w:val="BodyText"/>
+      </w:pPr>
+      <w:r>
+        <w:rPr>
+          <w:bCs/>
+          <w:b/>
+        </w:rPr>
+        <w:t xml:space="preserve">Attention to Personal Goals</w:t>
+      </w:r>
+    </w:p>
+    <w:p>
+      <w:pPr>
+        <w:pStyle w:val="BodyText"/>
+      </w:pPr>
+      <w:r>
+        <w:t xml:space="preserve">At the start of the course, I wanted to be open-minded when learning the language R as coding can be difficult, and it is important to be patient and learn multiple different ways to solve problems. I believe that I am successful in staying open-minded and patient while I have been learning R and participating in the class, as I take the time to learn the new skills from Preview Activities. I also ask questions to the professor, learning assistant, and other students to make sure I understand the topics. As the topics have gotten harder, I have made sure to allocate more time towards the class to understand the notes, videos, and lecture slides. When I come across questions, I make sure to ask them right away to prevent any doubts from lingering. As the course goes on, I believe I will continue to be able to accomplish my goals.</w:t>
+      </w:r>
+    </w:p>
+    <w:p>
+      <w:pPr>
+        <w:pStyle w:val="BodyText"/>
+      </w:pPr>
+      <w:r>
+        <w:t xml:space="preserve">I believe I have earned an A so far in STAT 331. I have demonstrated proficiency for the majority of the learning targets that we have learned so far, revised code from my labs and challenges when the opportunity was given, have extended my thinking to all the Challenge assignments, and have taken risks by completing tasks that I did not know would be correct. I communicate with my team and Dr. Theobold, asking questions when there are confusions, and asking for additional help in office hours and in the Discord. I have been present, respectful, prepared for class and completed all of the assignments. </w:t>
       </w:r>
     </w:p>
     <w:p>

</xml_diff>

<commit_message>
almost done with everything
</commit_message>
<xml_diff>
--- a/final_grade_reflection/final_grade_reflection.docx
+++ b/final_grade_reflection/final_grade_reflection.docx
@@ -41,7 +41,7 @@
         <w:pStyle w:val="FirstParagraph"/>
       </w:pPr>
       <w:r>
-        <w:t xml:space="preserve">I believe I deserve an A.</w:t>
+        <w:t xml:space="preserve">I believe I deserve an A+.</w:t>
       </w:r>
     </w:p>
     <w:p>
@@ -61,6 +61,14 @@
         <w:pStyle w:val="BodyText"/>
       </w:pPr>
       <w:r>
+        <w:t xml:space="preserve">evidence: supporting_artifacts &gt; learning_targets</w:t>
+      </w:r>
+    </w:p>
+    <w:p>
+      <w:pPr>
+        <w:pStyle w:val="BodyText"/>
+      </w:pPr>
+      <w:r>
         <w:t xml:space="preserve">I have demonstrated proficiency in: </w:t>
       </w:r>
     </w:p>
@@ -106,7 +114,7 @@
         </w:numPr>
       </w:pPr>
       <w:r>
-        <w:t xml:space="preserve">WD-4, R-3, R-2 in Lab 4 Question 7</w:t>
+        <w:t xml:space="preserve">WD-4, WD-7, R-3, R-2 in Lab 4 Question 6 and Question 7</w:t>
       </w:r>
     </w:p>
     <w:p>
@@ -117,7 +125,7 @@
         </w:numPr>
       </w:pPr>
       <w:r>
-        <w:t xml:space="preserve">WD-7 in Lab 4 Question 6 and Question 7</w:t>
+        <w:t xml:space="preserve">WD-6 Lab 4 Question 2</w:t>
       </w:r>
     </w:p>
     <w:p>
@@ -128,7 +136,25 @@
         </w:numPr>
       </w:pPr>
       <w:r>
-        <w:t xml:space="preserve">WD-6 Lab 4 Question 2</w:t>
+        <w:t xml:space="preserve">DVS-1, DVS-2, DVS-3, DVS-5 in Lab 5</w:t>
+      </w:r>
+      <w:r>
+        <w:t xml:space="preserve"> </w:t>
+      </w:r>
+      <w:r>
+        <w:t xml:space="preserve">“</w:t>
+      </w:r>
+      <w:r>
+        <w:t xml:space="preserve">Captures Over the Week</w:t>
+      </w:r>
+      <w:r>
+        <w:t xml:space="preserve">”</w:t>
+      </w:r>
+      <w:r>
+        <w:t xml:space="preserve"> </w:t>
+      </w:r>
+      <w:r>
+        <w:t xml:space="preserve">Question 3</w:t>
       </w:r>
     </w:p>
     <w:p>
@@ -139,7 +165,7 @@
         </w:numPr>
       </w:pPr>
       <w:r>
-        <w:t xml:space="preserve">DVS-1, DVS-2, DVS-3, DVS-5 in Lab 5</w:t>
+        <w:t xml:space="preserve">DVS-4 in Lab 5 Question 2, 3, 4 and</w:t>
       </w:r>
       <w:r>
         <w:t xml:space="preserve"> </w:t>
@@ -148,16 +174,10 @@
         <w:t xml:space="preserve">“</w:t>
       </w:r>
       <w:r>
-        <w:t xml:space="preserve">Captures Over the Week</w:t>
+        <w:t xml:space="preserve">Revisiting Lab 2</w:t>
       </w:r>
       <w:r>
         <w:t xml:space="preserve">”</w:t>
-      </w:r>
-      <w:r>
-        <w:t xml:space="preserve"> </w:t>
-      </w:r>
-      <w:r>
-        <w:t xml:space="preserve">Question 3</w:t>
       </w:r>
     </w:p>
     <w:p>
@@ -168,19 +188,7 @@
         </w:numPr>
       </w:pPr>
       <w:r>
-        <w:t xml:space="preserve">DVS-4 in Lab 5 Question 2, 3, 4 and</w:t>
-      </w:r>
-      <w:r>
-        <w:t xml:space="preserve"> </w:t>
-      </w:r>
-      <w:r>
-        <w:t xml:space="preserve">“</w:t>
-      </w:r>
-      <w:r>
-        <w:t xml:space="preserve">Revisiting Lab 2</w:t>
-      </w:r>
-      <w:r>
-        <w:t xml:space="preserve">”</w:t>
+        <w:t xml:space="preserve">DVS-6, DVS-7 in Challenge 9 Part 2</w:t>
       </w:r>
     </w:p>
     <w:p>
@@ -191,7 +199,19 @@
         </w:numPr>
       </w:pPr>
       <w:r>
-        <w:t xml:space="preserve">DVS-6, DVS-7 in Challenge 9 Part 2</w:t>
+        <w:t xml:space="preserve">PE- 2 in Lab 8</w:t>
+      </w:r>
+      <w:r>
+        <w:t xml:space="preserve"> </w:t>
+      </w:r>
+      <w:r>
+        <w:t xml:space="preserve">“</w:t>
+      </w:r>
+      <w:r>
+        <w:t xml:space="preserve">Make Phrases Function</w:t>
+      </w:r>
+      <w:r>
+        <w:t xml:space="preserve">”</w:t>
       </w:r>
     </w:p>
     <w:p>
@@ -202,7 +222,7 @@
         </w:numPr>
       </w:pPr>
       <w:r>
-        <w:t xml:space="preserve">PE- 2 in Lab 8</w:t>
+        <w:t xml:space="preserve">PE-3, PE-4 in Lab 8 1.1</w:t>
       </w:r>
       <w:r>
         <w:t xml:space="preserve"> </w:t>
@@ -211,7 +231,7 @@
         <w:t xml:space="preserve">“</w:t>
       </w:r>
       <w:r>
-        <w:t xml:space="preserve">Make Phrases Function</w:t>
+        <w:t xml:space="preserve">Step Three: Iteration</w:t>
       </w:r>
       <w:r>
         <w:t xml:space="preserve">”</w:t>
@@ -225,19 +245,7 @@
         </w:numPr>
       </w:pPr>
       <w:r>
-        <w:t xml:space="preserve">PE-3, PE-4 in Lab 8 1.1</w:t>
-      </w:r>
-      <w:r>
-        <w:t xml:space="preserve"> </w:t>
-      </w:r>
-      <w:r>
-        <w:t xml:space="preserve">“</w:t>
-      </w:r>
-      <w:r>
-        <w:t xml:space="preserve">Step Three: Iteration</w:t>
-      </w:r>
-      <w:r>
-        <w:t xml:space="preserve">”</w:t>
+        <w:t xml:space="preserve">DSM-1 in Practice Activity 9 Question 1-5</w:t>
       </w:r>
     </w:p>
     <w:p>
@@ -248,7 +256,7 @@
         </w:numPr>
       </w:pPr>
       <w:r>
-        <w:t xml:space="preserve">DSM-1 in Practice Activity 9 Question 1-5</w:t>
+        <w:t xml:space="preserve">DSM-2 in Challenge 9 Question 4 and Question 7</w:t>
       </w:r>
     </w:p>
     <w:p>
@@ -259,27 +267,19 @@
         </w:numPr>
       </w:pPr>
       <w:r>
-        <w:t xml:space="preserve">DSM-2 in Challenge 9 Question 4 and Question 7</w:t>
+        <w:t xml:space="preserve">R1 - All of Challenge 9</w:t>
       </w:r>
     </w:p>
     <w:p>
       <w:pPr>
         <w:pStyle w:val="FirstParagraph"/>
-      </w:pPr>
-      <w:r>
-        <w:t xml:space="preserve">In Lab 5 Set Up, I use the here package to load in the data and not show any message. In my YAML set up my quarto document to be professional looking with a theme and having code-folds.</w:t>
-      </w:r>
-    </w:p>
-    <w:p>
-      <w:pPr>
-        <w:pStyle w:val="BodyText"/>
       </w:pPr>
       <w:r>
         <w:rPr>
           <w:bCs/>
           <w:b/>
         </w:rPr>
-        <w:t xml:space="preserve">Continued Learning:</w:t>
+        <w:t xml:space="preserve">Extended Thinking:</w:t>
       </w:r>
     </w:p>
     <w:p>
@@ -287,7 +287,15 @@
         <w:pStyle w:val="BodyText"/>
       </w:pPr>
       <w:r>
-        <w:t xml:space="preserve">In Challenge 9</w:t>
+        <w:t xml:space="preserve">evidence: supporting_artifacts &gt; extended_learning</w:t>
+      </w:r>
+    </w:p>
+    <w:p>
+      <w:pPr>
+        <w:pStyle w:val="BodyText"/>
+      </w:pPr>
+      <w:r>
+        <w:t xml:space="preserve">I demonstrated extending my learning in the various challenge assignments by applying the skills we learned in class in new ways on the Challenges. In Challenge 9</w:t>
       </w:r>
       <w:r>
         <w:t xml:space="preserve"> </w:t>
@@ -305,15 +313,7 @@
         <w:t xml:space="preserve"> </w:t>
       </w:r>
       <w:r>
-        <w:t xml:space="preserve">Question 1, I applied what Dr. Theobold taught in class about incorporating the legend colors into the title rather than having a separate legend. The titles in the graphs are more readable by having a descriptive main title and eliminating the x and y-axis titles.</w:t>
-      </w:r>
-    </w:p>
-    <w:p>
-      <w:pPr>
-        <w:pStyle w:val="BodyText"/>
-      </w:pPr>
-      <w:r>
-        <w:t xml:space="preserve">In Challenge 4</w:t>
+        <w:t xml:space="preserve">Question 1, I applied what Dr. Theobold taught in class about incorporating the legend colors into the title rather than having a separate legend. The titles in the graphs are more readable by having a descriptive main title and eliminating the x and y-axis titles. Additionally in this challenge, I researched the DT, kable, and kableExtra packages to see how to apply the different features (cell-border stripe, captions, renaming column names) to the tables in the assignment in order to create clear and appealing tables. In Challenge 4</w:t>
       </w:r>
       <w:r>
         <w:t xml:space="preserve"> </w:t>
@@ -328,15 +328,7 @@
         <w:t xml:space="preserve">”</w:t>
       </w:r>
       <w:r>
-        <w:t xml:space="preserve">, I researched how to find correlations to create a stronger argument on whether there was a relationship between CA housing prices and avocado prices and avocado volumes.</w:t>
-      </w:r>
-    </w:p>
-    <w:p>
-      <w:pPr>
-        <w:pStyle w:val="BodyText"/>
-      </w:pPr>
-      <w:r>
-        <w:t xml:space="preserve">In Challenge 2, I attempted all 3 levels because they all taught me something new and I wanted to learn more about colors in plots since I find that very fascinating. I was able to learn more about hex codes and select my own color palette for that Challenge.</w:t>
+        <w:t xml:space="preserve">, I researched how to find correlations to create a stronger argument on whether there was a relationship between CA housing prices and avocado prices and avocado volumes. I discovered moderndive, and was able to use get_correlation to find correlation coefficient within a pipeline in tidyverse. In Challenge 2 Question 10, I attempted all 3 levels because they all taught me something new about ggplot2, and I wanted to learn more about colors, shapes, and annotations in plots since I find that very fascinating. In this challenge, I extended my thinking by learning about all the different color palettes I can use and created my own color palette to use through hex numbers. If there were more than one options for challenges, I would attempt them, and enjoyed making my documents creative through different colors and themes.</w:t>
       </w:r>
     </w:p>
     <w:p>
@@ -348,7 +340,7 @@
           <w:bCs/>
           <w:b/>
         </w:rPr>
-        <w:t xml:space="preserve">Revise Thinking</w:t>
+        <w:t xml:space="preserve">Revising Thinking</w:t>
       </w:r>
     </w:p>
     <w:p>
@@ -356,7 +348,33 @@
         <w:pStyle w:val="BodyText"/>
       </w:pPr>
       <w:r>
-        <w:t xml:space="preserve">I show my ability to revise my thinking through submitting revisions on labs and challenges and through revising code that receives an S but has comments. For example, in my Lab 1 and Lab 2 I received comments about removing messages and changing the axis label and did not have to submit a revision for those sections. However, I found it important to improve those parts of my lab, and learned how to remove the messages and write a clearer axis label. This was helpful and important, as the next lab required me to incorporate those improvements, and I was able to prevent a repeat of my mistakes. I have also attended office hours to get extra help on problems that I had difficulty with revising such as Lab 4 Question 7. Through the extra help, I was able to understand more about how to organize the code to be more efficient and understand where I went wrong. I also included reflections along all my revisions, which has helped me think about the process of how I improved my code and learned from my mistakes.</w:t>
+        <w:t xml:space="preserve">evidence: supporting_artifacts &gt; continued_learning</w:t>
+      </w:r>
+    </w:p>
+    <w:p>
+      <w:pPr>
+        <w:pStyle w:val="BodyText"/>
+      </w:pPr>
+      <w:r>
+        <w:t xml:space="preserve">I show my ability to revise my thinking through submitting revisions on labs and challenges that receive G or receive an S but have comments on improvement. I also revise my thinking by reflecting on these mistakes and comments. In the Revisions Markdown file in the</w:t>
+      </w:r>
+      <w:r>
+        <w:t xml:space="preserve"> </w:t>
+      </w:r>
+      <w:r>
+        <w:t xml:space="preserve">‘</w:t>
+      </w:r>
+      <w:r>
+        <w:t xml:space="preserve">continued_learning</w:t>
+      </w:r>
+      <w:r>
+        <w:t xml:space="preserve">’</w:t>
+      </w:r>
+      <w:r>
+        <w:t xml:space="preserve"> </w:t>
+      </w:r>
+      <w:r>
+        <w:t xml:space="preserve">folder there are examples of the mistakes I made in labs and challenges, and what I learned from fixing these mistakes in my reflections. I chose the revisions from Lab 4 and Challenge 3 because these were artifacts where I had to revise multiple times. These artifacts show my growth in the skills from these labs, as I was able to solidify my understanding in pivots, joins, mutating, summarizing, group by, and slicing. These artifacts showed that I first attempted to revise the problems I got wrong by looking at my notes and previous assignments to find information on the skills I need to fix. When I still got the problems wrong a second time, I went to office hours to understand what I was doing wrong and attempt to fix the problems with Dr. Theobold. By revising my code, I was able to prevent repeating the same mistake in future labs. Along with revising the code, I submit reflections discussing what I fixed, my understanding of my mistake, and how the new solution fixes the issue. These reflections have helped me understand my previous thought process when solving the problem and how the new code is a better solution.</w:t>
       </w:r>
     </w:p>
     <w:p>
@@ -368,7 +386,7 @@
           <w:bCs/>
           <w:b/>
         </w:rPr>
-        <w:t xml:space="preserve">Growth As Team Member</w:t>
+        <w:t xml:space="preserve">Growth As A Team Member</w:t>
       </w:r>
     </w:p>
     <w:p>
@@ -376,7 +394,45 @@
         <w:pStyle w:val="BodyText"/>
       </w:pPr>
       <w:r>
-        <w:t xml:space="preserve">I have grown as a team member by working together with my team to solve each question in the labs. I have listened to my teammates when they have questions, and try my best to support and help them find the answer. During class I have asked Dr. Theobold and Bella team questions and contribute in our group chat where we help each other outside of class. Additionally, I have grown as a team member by providing feedback on the tidiness and efficiency of a classmate’s code, making sure to provide praise on something that was done well and. I have contributed to creating a respectful classroom learning environment by listening and not judging other students’ questions, as they can be clearing up confusions me and other students may have. I have contributed to creating a respectful classroom learning environment by being kind to my classmates and not causing disruptions during class.</w:t>
+        <w:t xml:space="preserve">evidence: supporting_artifacts &gt; growth_team_member</w:t>
+      </w:r>
+    </w:p>
+    <w:p>
+      <w:pPr>
+        <w:pStyle w:val="BodyText"/>
+      </w:pPr>
+      <w:r>
+        <w:t xml:space="preserve">I have grown as a team member by working together with my team to solve each question in the Practice Activities. I have listened to my teammates when they have questions, and try my best to support and help them find the answer. During class I ask Dr. Theobold and Bella team questions and then continue to work together with my team from the sugestions we receive. I was able to support my classmates by answering questions on labs, challenges, and anything else related to 331 on my team’s group chat. In</w:t>
+      </w:r>
+      <w:r>
+        <w:t xml:space="preserve"> </w:t>
+      </w:r>
+      <w:r>
+        <w:t xml:space="preserve">‘</w:t>
+      </w:r>
+      <w:r>
+        <w:t xml:space="preserve">GroupChatHelping1-4</w:t>
+      </w:r>
+      <w:r>
+        <w:t xml:space="preserve">’</w:t>
+      </w:r>
+      <w:r>
+        <w:t xml:space="preserve">, I help my classmates by explaining what I did to solve the problems they have questions on I also have been able to answer a classmate’s questions on Discord where there was confusion as to why the graph looked</w:t>
+      </w:r>
+      <w:r>
+        <w:t xml:space="preserve"> </w:t>
+      </w:r>
+      <w:r>
+        <w:t xml:space="preserve">‘</w:t>
+      </w:r>
+      <w:r>
+        <w:t xml:space="preserve">ugly</w:t>
+      </w:r>
+      <w:r>
+        <w:t xml:space="preserve">’</w:t>
+      </w:r>
+      <w:r>
+        <w:t xml:space="preserve">, and I had noticed an error in their mutate code. I have also asked questions on Discord to clarify parts of labs that hopefully help other students who have similar questions. Additionally, I have grown as a team member by putting my best effort to provide feedback on the tidiness and efficiency of a classmate’s code, making sure to provide praise on something that was done well and provide constructive criticism. I have contributed to creating a respectful classroom learning environment by listening and not judging other students’ questions, as they can be clearing up confusions me and other students may have, and being being kind and respectful to my classmates.</w:t>
       </w:r>
     </w:p>
     <w:p>
@@ -396,15 +452,7 @@
         <w:pStyle w:val="BodyText"/>
       </w:pPr>
       <w:r>
-        <w:t xml:space="preserve">At the start of the course, I wanted to be open-minded when learning the language R as coding can be difficult, and it is important to be patient and learn multiple different ways to solve problems. I believe that I am successful in staying open-minded and patient while I have been learning R and participating in the class, as I take the time to learn the new skills from Preview Activities. I also ask questions to the professor, learning assistant, and other students to make sure I understand the topics. As the topics have gotten harder, I have made sure to allocate more time towards the class to understand the notes, videos, and lecture slides. When I come across questions, I make sure to ask them right away to prevent any doubts from lingering. As the course goes on, I believe I will continue to be able to accomplish my goals.</w:t>
-      </w:r>
-    </w:p>
-    <w:p>
-      <w:pPr>
-        <w:pStyle w:val="BodyText"/>
-      </w:pPr>
-      <w:r>
-        <w:t xml:space="preserve">I believe I have earned an A so far in STAT 331. I have demonstrated proficiency for the majority of the learning targets that we have learned so far, revised code from my labs and challenges when the opportunity was given, have extended my thinking to all the Challenge assignments, and have taken risks by completing tasks that I did not know would be correct. I communicate with my team and Dr. Theobold, asking questions when there are confusions, and asking for additional help in office hours and in the Discord. I have been present, respectful, prepared for class and completed all of the assignments. </w:t>
+        <w:t xml:space="preserve">At the start of the course, I wanted to be open-minded when learning the language R as coding can be difficult, and it is important to be patient and learn multiple different ways to solve problems. I believe that I was successful in staying open-minded and patient while I have been learning R and participating in the class, as I take the time to learn the new skills from Preview Activities. I also ask questions to the professor, learning assistant, and other students to make sure I understand the topics. As the topics have gotten harder, I have made sure to allocate more time towards the class to understand the notes, videos, and lecture slides. When I come across questions, I make sure to ask them right away to prevent any doubts from lingering.</w:t>
       </w:r>
     </w:p>
     <w:p>

</xml_diff>

<commit_message>
updated rendered final reflection
</commit_message>
<xml_diff>
--- a/final_grade_reflection/final_grade_reflection.docx
+++ b/final_grade_reflection/final_grade_reflection.docx
@@ -374,7 +374,7 @@
         <w:t xml:space="preserve"> </w:t>
       </w:r>
       <w:r>
-        <w:t xml:space="preserve">folder there are examples of the mistakes I made in labs and challenges, and what I learned from fixing these mistakes in my reflections. I chose the revisions from Lab 4 and Challenge 3 because these were artifacts where I had to revise multiple times. These artifacts show my growth in the skills from these labs, as I was able to solidify my understanding in pivots, joins, mutating, summarizing, group by, and slicing. These artifacts showed that I first attempted to revise the problems I got wrong by looking at my notes and previous assignments to find information on the skills I need to fix. When I still got the problems wrong a second time, I went to office hours to understand what I was doing wrong and attempt to fix the problems with Dr. Theobold. By revising my code, I was able to prevent repeating the same mistake in future labs. Along with revising the code, I submit reflections discussing what I fixed, my understanding of my mistake, and how the new solution fixes the issue. These reflections have helped me understand my previous thought process when solving the problem and how the new code is a better solution.</w:t>
+        <w:t xml:space="preserve">folder there are examples of the mistakes I made in labs and challenges, and what I learned from fixing these mistakes in my reflections. I chose the revisions from Lab 4 and Challenge 3 because these were artifacts where I had to revise multiple times, and I am proud of the revised results I was able to get at the end. These artifacts show my growth in the skills from these labs, as I was able to solidify my understanding in pivots, joins, mutating, summarizing, group by, and slicing. These artifacts showed that I first attempted to revise the problems I got wrong by looking at my notes and previous assignments to find information on the skills I need to fix. When I still got the problems wrong a second time, I went to office hours to understand what I was doing wrong and attempt to fix the problems with Dr. Theobold. By revising my code, I was able to prevent repeating the same mistake in future labs. Along with revising the code, I submit reflections discussing what I fixed, my understanding of my mistake, and how the new solution fixes the issue. These reflections have helped me understand my previous thought process when solving the problem and how the new code is a better solution.</w:t>
       </w:r>
     </w:p>
     <w:p>
@@ -432,7 +432,22 @@
         <w:t xml:space="preserve">’</w:t>
       </w:r>
       <w:r>
-        <w:t xml:space="preserve">, and I had noticed an error in their mutate code. I have also asked questions on Discord to clarify parts of labs that hopefully help other students who have similar questions. Additionally, I have grown as a team member by putting my best effort to provide feedback on the tidiness and efficiency of a classmate’s code, making sure to provide praise on something that was done well and provide constructive criticism. I have contributed to creating a respectful classroom learning environment by listening and not judging other students’ questions, as they can be clearing up confusions me and other students may have, and being being kind and respectful to my classmates.</w:t>
+        <w:t xml:space="preserve">, and I had noticed an error in their mutate code. I have also asked questions on Discord to clarify parts of labs that hopefully help other students who have similar questions, as seen in ’</w:t>
+      </w:r>
+      <w:r>
+        <w:t xml:space="preserve">‘</w:t>
+      </w:r>
+      <w:r>
+        <w:t xml:space="preserve">. Additionally, I have grown as a team member by putting my best effort to provide feedback on the tidiness and efficiency of a classmate’s code, making sure to provide praise on something that was done well and provide constructive criticism. I have contributed to creating a respectful classroom learning environment by listening and not judging other students</w:t>
+      </w:r>
+      <w:r>
+        <w:t xml:space="preserve">’</w:t>
+      </w:r>
+      <w:r>
+        <w:t xml:space="preserve"> </w:t>
+      </w:r>
+      <w:r>
+        <w:t xml:space="preserve">questions, as they can be clearing up confusions me and other students may have, and being being kind and respectful to my classmates.</w:t>
       </w:r>
     </w:p>
     <w:p>
@@ -452,7 +467,7 @@
         <w:pStyle w:val="BodyText"/>
       </w:pPr>
       <w:r>
-        <w:t xml:space="preserve">At the start of the course, I wanted to be open-minded when learning the language R as coding can be difficult, and it is important to be patient and learn multiple different ways to solve problems. I believe that I was successful in staying open-minded and patient while I have been learning R and participating in the class, as I take the time to learn the new skills from Preview Activities. I also ask questions to the professor, learning assistant, and other students to make sure I understand the topics. As the topics have gotten harder, I have made sure to allocate more time towards the class to understand the notes, videos, and lecture slides. When I come across questions, I make sure to ask them right away to prevent any doubts from lingering.</w:t>
+        <w:t xml:space="preserve">At the start of the course, I wanted to be open-minded when learning the language R as coding can be difficult, and it is important to be patient and learn multiple different ways to solve problems. I believe that I was successful in staying open-minded and patient while I have been learning R and participating in the class, as I take the time to learn the new skills from Preview Activities. I also ask questions to the professor, learning assistant, and other students to make sure I understand the topics. As the topics have gotten harder, I have made sure to allocate more time towards the class to understand the notes, videos, and lecture slides. When I come across questions, I make sure to ask them right away to prevent any doubts from lingering. I also am proud with how much I learned over this quarter and how I was able to still have fun with my assignments especially through making the quarto files have a theme I liked and incorporating different colors to make the file look more appealing.</w:t>
       </w:r>
     </w:p>
     <w:p>

</xml_diff>